<commit_message>
Added Refactoring & Java D
</commit_message>
<xml_diff>
--- a/document/Coding Conventions.docx
+++ b/document/Coding Conventions.docx
@@ -183,7 +183,7 @@
           <w:rFonts w:ascii="Arial" w:hAnsi="Arial" w:cs="Arial"/>
           <w:b/>
         </w:rPr>
-        <w:t>File</w:t>
+        <w:t>Code</w:t>
       </w:r>
       <w:r>
         <w:rPr>
@@ -203,27 +203,75 @@
         <w:rPr>
           <w:rFonts w:ascii="Arial" w:hAnsi="Arial" w:cs="Arial"/>
         </w:rPr>
-        <w:t>T</w:t>
-      </w:r>
-      <w:r>
-        <w:rPr>
-          <w:rFonts w:ascii="Arial" w:hAnsi="Arial" w:cs="Arial"/>
-        </w:rPr>
-        <w:t>he source code file name should not contain any special characters. The name should be followed by ‘.java’ extension.</w:t>
-      </w:r>
-    </w:p>
-    <w:p>
-      <w:pPr>
-        <w:jc w:val="both"/>
-        <w:rPr>
-          <w:rFonts w:ascii="Arial" w:hAnsi="Arial" w:cs="Arial"/>
-        </w:rPr>
-      </w:pPr>
-      <w:r>
-        <w:rPr>
-          <w:rFonts w:ascii="Arial" w:hAnsi="Arial" w:cs="Arial"/>
-        </w:rPr>
-        <w:t>This file does not specify anything about other java project related files. But, if the developer has an option, he/she is further requested to use meaningful yet short and crisp names</w:t>
+        <w:t>There will not be more than 1</w:t>
+      </w:r>
+      <w:r>
+        <w:rPr>
+          <w:rFonts w:ascii="Arial" w:hAnsi="Arial" w:cs="Arial"/>
+        </w:rPr>
+        <w:t xml:space="preserve"> top level</w:t>
+      </w:r>
+      <w:r>
+        <w:rPr>
+          <w:rFonts w:ascii="Arial" w:hAnsi="Arial" w:cs="Arial"/>
+        </w:rPr>
+        <w:t xml:space="preserve"> class in a source file.</w:t>
+      </w:r>
+    </w:p>
+    <w:p>
+      <w:pPr>
+        <w:jc w:val="both"/>
+        <w:rPr>
+          <w:rFonts w:ascii="Arial" w:hAnsi="Arial" w:cs="Arial"/>
+        </w:rPr>
+      </w:pPr>
+      <w:r>
+        <w:rPr>
+          <w:rFonts w:ascii="Arial" w:hAnsi="Arial" w:cs="Arial"/>
+        </w:rPr>
+        <w:t>All the member variables</w:t>
+      </w:r>
+      <w:r>
+        <w:rPr>
+          <w:rFonts w:ascii="Arial" w:hAnsi="Arial" w:cs="Arial"/>
+        </w:rPr>
+        <w:t xml:space="preserve"> </w:t>
+      </w:r>
+      <w:r>
+        <w:rPr>
+          <w:rFonts w:ascii="Arial" w:hAnsi="Arial" w:cs="Arial"/>
+        </w:rPr>
+        <w:t>/</w:t>
+      </w:r>
+      <w:r>
+        <w:rPr>
+          <w:rFonts w:ascii="Arial" w:hAnsi="Arial" w:cs="Arial"/>
+        </w:rPr>
+        <w:t xml:space="preserve"> </w:t>
+      </w:r>
+      <w:r>
+        <w:rPr>
+          <w:rFonts w:ascii="Arial" w:hAnsi="Arial" w:cs="Arial"/>
+        </w:rPr>
+        <w:t>object</w:t>
+      </w:r>
+      <w:r>
+        <w:rPr>
+          <w:rFonts w:ascii="Arial" w:hAnsi="Arial" w:cs="Arial"/>
+        </w:rPr>
+        <w:t>s</w:t>
+      </w:r>
+      <w:r>
+        <w:rPr>
+          <w:rFonts w:ascii="Arial" w:hAnsi="Arial" w:cs="Arial"/>
+        </w:rPr>
+        <w:t xml:space="preserve"> should be declared in the beginning of the class before the methods of the class</w:t>
+      </w:r>
+      <w:r>
+        <w:rPr>
+          <w:rFonts w:ascii="Arial" w:hAnsi="Arial" w:cs="Arial"/>
+        </w:rPr>
+        <w:t xml:space="preserve"> are declared or defined</w:t>
       </w:r>
       <w:r>
         <w:rPr>
@@ -239,32 +287,172 @@
           <w:rFonts w:ascii="Arial" w:hAnsi="Arial" w:cs="Arial"/>
         </w:rPr>
       </w:pPr>
-    </w:p>
-    <w:p>
-      <w:pPr>
-        <w:jc w:val="both"/>
-        <w:rPr>
-          <w:rFonts w:ascii="Arial" w:hAnsi="Arial" w:cs="Arial"/>
-        </w:rPr>
-      </w:pPr>
-      <w:r>
+      <w:r>
+        <w:rPr>
+          <w:rFonts w:ascii="Arial" w:hAnsi="Arial" w:cs="Arial"/>
+        </w:rPr>
+        <w:t xml:space="preserve">If a class has multiple constructors or member methods with same name, they should appear sequentially with no </w:t>
+      </w:r>
+      <w:r>
+        <w:rPr>
+          <w:rFonts w:ascii="Arial" w:hAnsi="Arial" w:cs="Arial"/>
+        </w:rPr>
+        <w:t xml:space="preserve">other </w:t>
+      </w:r>
+      <w:r>
+        <w:rPr>
+          <w:rFonts w:ascii="Arial" w:hAnsi="Arial" w:cs="Arial"/>
+        </w:rPr>
+        <w:t>member</w:t>
+      </w:r>
+      <w:r>
+        <w:rPr>
+          <w:rFonts w:ascii="Arial" w:hAnsi="Arial" w:cs="Arial"/>
+        </w:rPr>
+        <w:t>(s)</w:t>
+      </w:r>
+      <w:r>
+        <w:rPr>
+          <w:rFonts w:ascii="Arial" w:hAnsi="Arial" w:cs="Arial"/>
+        </w:rPr>
+        <w:t xml:space="preserve"> in between.</w:t>
+      </w:r>
+    </w:p>
+    <w:p>
+      <w:pPr>
+        <w:jc w:val="both"/>
+        <w:rPr>
+          <w:rFonts w:ascii="Arial" w:hAnsi="Arial" w:cs="Arial"/>
+        </w:rPr>
+      </w:pPr>
+      <w:r>
+        <w:rPr>
+          <w:rFonts w:ascii="Arial" w:hAnsi="Arial" w:cs="Arial"/>
+        </w:rPr>
+        <w:t>All the sub-blocks enclosed in ‘{</w:t>
+      </w:r>
+      <w:proofErr w:type="gramStart"/>
+      <w:r>
+        <w:rPr>
+          <w:rFonts w:ascii="Arial" w:hAnsi="Arial" w:cs="Arial"/>
+        </w:rPr>
+        <w:t>‘ between</w:t>
+      </w:r>
+      <w:proofErr w:type="gramEnd"/>
+      <w:r>
+        <w:rPr>
+          <w:rFonts w:ascii="Arial" w:hAnsi="Arial" w:cs="Arial"/>
+        </w:rPr>
+        <w:t xml:space="preserve"> ‘}’ should have the following style:</w:t>
+      </w:r>
+    </w:p>
+    <w:p>
+      <w:pPr>
+        <w:jc w:val="both"/>
+        <w:rPr>
+          <w:rFonts w:ascii="Arial" w:hAnsi="Arial" w:cs="Arial"/>
+        </w:rPr>
+      </w:pPr>
+      <w:r>
+        <w:rPr>
+          <w:rFonts w:ascii="Arial" w:hAnsi="Arial" w:cs="Arial"/>
+        </w:rPr>
+        <w:t>&lt;</w:t>
+      </w:r>
+      <w:proofErr w:type="gramStart"/>
+      <w:r>
+        <w:rPr>
+          <w:rFonts w:ascii="Arial" w:hAnsi="Arial" w:cs="Arial"/>
+        </w:rPr>
+        <w:t>method</w:t>
+      </w:r>
+      <w:proofErr w:type="gramEnd"/>
+      <w:r>
+        <w:rPr>
+          <w:rFonts w:ascii="Arial" w:hAnsi="Arial" w:cs="Arial"/>
+        </w:rPr>
+        <w:t xml:space="preserve"> header</w:t>
+      </w:r>
+      <w:r>
+        <w:rPr>
+          <w:rFonts w:ascii="Arial" w:hAnsi="Arial" w:cs="Arial"/>
+        </w:rPr>
+        <w:t>&gt;/ if(&lt;condition&gt;) / for(&lt;statements&gt;) / while(&lt;condition&gt;) /</w:t>
+      </w:r>
+      <w:r>
+        <w:rPr>
+          <w:rFonts w:ascii="Arial" w:hAnsi="Arial" w:cs="Arial"/>
+        </w:rPr>
+        <w:t xml:space="preserve"> </w:t>
+      </w:r>
+      <w:proofErr w:type="spellStart"/>
+      <w:r>
+        <w:rPr>
+          <w:rFonts w:ascii="Arial" w:hAnsi="Arial" w:cs="Arial"/>
+        </w:rPr>
+        <w:t>etc</w:t>
+      </w:r>
+      <w:proofErr w:type="spellEnd"/>
+      <w:r>
+        <w:rPr>
+          <w:rFonts w:ascii="Arial" w:hAnsi="Arial" w:cs="Arial"/>
+        </w:rPr>
+        <w:t xml:space="preserve">  </w:t>
+      </w:r>
+      <w:r>
+        <w:rPr>
+          <w:rFonts w:ascii="Arial" w:hAnsi="Arial" w:cs="Arial"/>
+        </w:rPr>
+        <w:t>{</w:t>
+      </w:r>
+    </w:p>
+    <w:p>
+      <w:pPr>
+        <w:jc w:val="both"/>
+        <w:rPr>
+          <w:rFonts w:ascii="Arial" w:hAnsi="Arial" w:cs="Arial"/>
+        </w:rPr>
+      </w:pPr>
+      <w:r>
+        <w:rPr>
+          <w:rFonts w:ascii="Arial" w:hAnsi="Arial" w:cs="Arial"/>
+        </w:rPr>
+        <w:t>&lt;</w:t>
+      </w:r>
+      <w:proofErr w:type="gramStart"/>
+      <w:r>
+        <w:rPr>
+          <w:rFonts w:ascii="Arial" w:hAnsi="Arial" w:cs="Arial"/>
+        </w:rPr>
+        <w:t>tab</w:t>
+      </w:r>
+      <w:proofErr w:type="gramEnd"/>
+      <w:r>
+        <w:rPr>
+          <w:rFonts w:ascii="Arial" w:hAnsi="Arial" w:cs="Arial"/>
+        </w:rPr>
+        <w:t xml:space="preserve"> space&gt; </w:t>
+      </w:r>
+      <w:r>
+        <w:rPr>
+          <w:rFonts w:ascii="Arial" w:hAnsi="Arial" w:cs="Arial"/>
+        </w:rPr>
+        <w:t>&lt;statement&gt;</w:t>
+      </w:r>
+    </w:p>
+    <w:p>
+      <w:pPr>
+        <w:jc w:val="both"/>
         <w:rPr>
           <w:rFonts w:ascii="Arial" w:hAnsi="Arial" w:cs="Arial"/>
           <w:b/>
         </w:rPr>
-        <w:t xml:space="preserve">Source </w:t>
-      </w:r>
+      </w:pPr>
       <w:r>
         <w:rPr>
           <w:rFonts w:ascii="Arial" w:hAnsi="Arial" w:cs="Arial"/>
           <w:b/>
         </w:rPr>
-        <w:t>Code</w:t>
-      </w:r>
-      <w:r>
-        <w:rPr>
-          <w:rFonts w:ascii="Arial" w:hAnsi="Arial" w:cs="Arial"/>
-        </w:rPr>
         <w:t>:</w:t>
       </w:r>
     </w:p>
@@ -279,75 +467,122 @@
         <w:rPr>
           <w:rFonts w:ascii="Arial" w:hAnsi="Arial" w:cs="Arial"/>
         </w:rPr>
-        <w:t>There will not be more than 1</w:t>
-      </w:r>
-      <w:r>
-        <w:rPr>
-          <w:rFonts w:ascii="Arial" w:hAnsi="Arial" w:cs="Arial"/>
-        </w:rPr>
-        <w:t xml:space="preserve"> top level</w:t>
-      </w:r>
-      <w:r>
-        <w:rPr>
-          <w:rFonts w:ascii="Arial" w:hAnsi="Arial" w:cs="Arial"/>
-        </w:rPr>
-        <w:t xml:space="preserve"> class in a source file.</w:t>
-      </w:r>
-    </w:p>
-    <w:p>
-      <w:pPr>
-        <w:jc w:val="both"/>
-        <w:rPr>
-          <w:rFonts w:ascii="Arial" w:hAnsi="Arial" w:cs="Arial"/>
-        </w:rPr>
-      </w:pPr>
-      <w:r>
-        <w:rPr>
-          <w:rFonts w:ascii="Arial" w:hAnsi="Arial" w:cs="Arial"/>
-        </w:rPr>
-        <w:t>All the member variables</w:t>
-      </w:r>
-      <w:r>
-        <w:rPr>
-          <w:rFonts w:ascii="Arial" w:hAnsi="Arial" w:cs="Arial"/>
-        </w:rPr>
-        <w:t xml:space="preserve"> </w:t>
-      </w:r>
-      <w:r>
-        <w:rPr>
-          <w:rFonts w:ascii="Arial" w:hAnsi="Arial" w:cs="Arial"/>
-        </w:rPr>
-        <w:t>/</w:t>
-      </w:r>
-      <w:r>
-        <w:rPr>
-          <w:rFonts w:ascii="Arial" w:hAnsi="Arial" w:cs="Arial"/>
-        </w:rPr>
-        <w:t xml:space="preserve"> </w:t>
-      </w:r>
-      <w:r>
-        <w:rPr>
-          <w:rFonts w:ascii="Arial" w:hAnsi="Arial" w:cs="Arial"/>
-        </w:rPr>
-        <w:t>object</w:t>
-      </w:r>
-      <w:r>
-        <w:rPr>
-          <w:rFonts w:ascii="Arial" w:hAnsi="Arial" w:cs="Arial"/>
-        </w:rPr>
-        <w:t>s</w:t>
-      </w:r>
-      <w:r>
-        <w:rPr>
-          <w:rFonts w:ascii="Arial" w:hAnsi="Arial" w:cs="Arial"/>
-        </w:rPr>
-        <w:t xml:space="preserve"> should be declared in the beginning of the class before the methods of the class</w:t>
-      </w:r>
-      <w:r>
-        <w:rPr>
-          <w:rFonts w:ascii="Arial" w:hAnsi="Arial" w:cs="Arial"/>
-        </w:rPr>
-        <w:t xml:space="preserve"> are declared or defined</w:t>
+        <w:t>}</w:t>
+      </w:r>
+    </w:p>
+    <w:p>
+      <w:pPr>
+        <w:jc w:val="both"/>
+        <w:rPr>
+          <w:rFonts w:ascii="Arial" w:hAnsi="Arial" w:cs="Arial"/>
+        </w:rPr>
+      </w:pPr>
+    </w:p>
+    <w:p>
+      <w:pPr>
+        <w:jc w:val="both"/>
+        <w:rPr>
+          <w:rFonts w:ascii="Arial" w:hAnsi="Arial" w:cs="Arial"/>
+        </w:rPr>
+      </w:pPr>
+      <w:r>
+        <w:rPr>
+          <w:rFonts w:ascii="Arial" w:hAnsi="Arial" w:cs="Arial"/>
+        </w:rPr>
+        <w:t>All the sub-block statements should be indent</w:t>
+      </w:r>
+      <w:r>
+        <w:rPr>
+          <w:rFonts w:ascii="Arial" w:hAnsi="Arial" w:cs="Arial"/>
+        </w:rPr>
+        <w:t>ed using a tab space.</w:t>
+      </w:r>
+    </w:p>
+    <w:p>
+      <w:pPr>
+        <w:jc w:val="both"/>
+        <w:rPr>
+          <w:rFonts w:ascii="Arial" w:hAnsi="Arial" w:cs="Arial"/>
+        </w:rPr>
+      </w:pPr>
+      <w:r>
+        <w:rPr>
+          <w:rFonts w:ascii="Arial" w:hAnsi="Arial" w:cs="Arial"/>
+        </w:rPr>
+        <w:t xml:space="preserve">If there is only 1 statement in the sub-block, it </w:t>
+      </w:r>
+      <w:r>
+        <w:rPr>
+          <w:rFonts w:ascii="Arial" w:hAnsi="Arial" w:cs="Arial"/>
+          <w:b/>
+        </w:rPr>
+        <w:t>need not</w:t>
+      </w:r>
+      <w:r>
+        <w:rPr>
+          <w:rFonts w:ascii="Arial" w:hAnsi="Arial" w:cs="Arial"/>
+        </w:rPr>
+        <w:t xml:space="preserve"> be enclosed within braces.</w:t>
+      </w:r>
+    </w:p>
+    <w:p>
+      <w:pPr>
+        <w:jc w:val="both"/>
+        <w:rPr>
+          <w:rFonts w:ascii="Arial" w:hAnsi="Arial" w:cs="Arial"/>
+        </w:rPr>
+      </w:pPr>
+      <w:r>
+        <w:rPr>
+          <w:rFonts w:ascii="Arial" w:hAnsi="Arial" w:cs="Arial"/>
+        </w:rPr>
+        <w:t>All the member method definitions are to be separated by</w:t>
+      </w:r>
+      <w:r>
+        <w:rPr>
+          <w:rFonts w:ascii="Arial" w:hAnsi="Arial" w:cs="Arial"/>
+        </w:rPr>
+        <w:t xml:space="preserve"> an</w:t>
+      </w:r>
+      <w:r>
+        <w:rPr>
+          <w:rFonts w:ascii="Arial" w:hAnsi="Arial" w:cs="Arial"/>
+        </w:rPr>
+        <w:t xml:space="preserve"> empty line.</w:t>
+      </w:r>
+    </w:p>
+    <w:p>
+      <w:pPr>
+        <w:jc w:val="both"/>
+        <w:rPr>
+          <w:rFonts w:ascii="Arial" w:hAnsi="Arial" w:cs="Arial"/>
+        </w:rPr>
+      </w:pPr>
+      <w:r>
+        <w:rPr>
+          <w:rFonts w:ascii="Arial" w:hAnsi="Arial" w:cs="Arial"/>
+        </w:rPr>
+        <w:t xml:space="preserve">The </w:t>
+      </w:r>
+      <w:proofErr w:type="spellStart"/>
+      <w:r>
+        <w:rPr>
+          <w:rFonts w:ascii="Arial" w:hAnsi="Arial" w:cs="Arial"/>
+        </w:rPr>
+        <w:t>enum</w:t>
+      </w:r>
+      <w:proofErr w:type="spellEnd"/>
+      <w:r>
+        <w:rPr>
+          <w:rFonts w:ascii="Arial" w:hAnsi="Arial" w:cs="Arial"/>
+        </w:rPr>
+        <w:t xml:space="preserve"> constants may be defined on the same line or optionally in separate lines using a line-break</w:t>
+      </w:r>
+      <w:r>
+        <w:rPr>
+          <w:rFonts w:ascii="Arial" w:hAnsi="Arial" w:cs="Arial"/>
+        </w:rPr>
+        <w:t xml:space="preserve"> depending on readability</w:t>
       </w:r>
       <w:r>
         <w:rPr>
@@ -367,332 +602,69 @@
         <w:rPr>
           <w:rFonts w:ascii="Arial" w:hAnsi="Arial" w:cs="Arial"/>
         </w:rPr>
-        <w:t xml:space="preserve">If a class has multiple constructors or member methods with same name, they should appear sequentially with no </w:t>
-      </w:r>
-      <w:r>
-        <w:rPr>
-          <w:rFonts w:ascii="Arial" w:hAnsi="Arial" w:cs="Arial"/>
-        </w:rPr>
-        <w:t xml:space="preserve">other </w:t>
-      </w:r>
-      <w:r>
-        <w:rPr>
-          <w:rFonts w:ascii="Arial" w:hAnsi="Arial" w:cs="Arial"/>
-        </w:rPr>
-        <w:t>member</w:t>
-      </w:r>
-      <w:r>
-        <w:rPr>
-          <w:rFonts w:ascii="Arial" w:hAnsi="Arial" w:cs="Arial"/>
-        </w:rPr>
-        <w:t>(s)</w:t>
-      </w:r>
-      <w:r>
-        <w:rPr>
-          <w:rFonts w:ascii="Arial" w:hAnsi="Arial" w:cs="Arial"/>
-        </w:rPr>
-        <w:t xml:space="preserve"> in between.</w:t>
-      </w:r>
-    </w:p>
-    <w:p>
-      <w:pPr>
-        <w:jc w:val="both"/>
-        <w:rPr>
-          <w:rFonts w:ascii="Arial" w:hAnsi="Arial" w:cs="Arial"/>
-        </w:rPr>
-      </w:pPr>
-      <w:r>
-        <w:rPr>
-          <w:rFonts w:ascii="Arial" w:hAnsi="Arial" w:cs="Arial"/>
-        </w:rPr>
-        <w:t>All the sub-blocks enclosed in ‘{‘ between ‘}’ should have the following style:</w:t>
-      </w:r>
-    </w:p>
-    <w:p>
-      <w:pPr>
-        <w:jc w:val="both"/>
-        <w:rPr>
-          <w:rFonts w:ascii="Arial" w:hAnsi="Arial" w:cs="Arial"/>
-        </w:rPr>
-      </w:pPr>
-      <w:r>
-        <w:rPr>
-          <w:rFonts w:ascii="Arial" w:hAnsi="Arial" w:cs="Arial"/>
-        </w:rPr>
-        <w:t>&lt;method</w:t>
-      </w:r>
-      <w:r>
-        <w:rPr>
-          <w:rFonts w:ascii="Arial" w:hAnsi="Arial" w:cs="Arial"/>
-        </w:rPr>
-        <w:t xml:space="preserve"> header</w:t>
-      </w:r>
-      <w:r>
-        <w:rPr>
-          <w:rFonts w:ascii="Arial" w:hAnsi="Arial" w:cs="Arial"/>
-        </w:rPr>
-        <w:t>&gt;/ if(&lt;condition&gt;) / for(&lt;statements&gt;) / while(&lt;condition&gt;) /</w:t>
-      </w:r>
-      <w:r>
-        <w:rPr>
-          <w:rFonts w:ascii="Arial" w:hAnsi="Arial" w:cs="Arial"/>
-        </w:rPr>
-        <w:t xml:space="preserve"> </w:t>
-      </w:r>
-      <w:r>
-        <w:rPr>
-          <w:rFonts w:ascii="Arial" w:hAnsi="Arial" w:cs="Arial"/>
-        </w:rPr>
-        <w:t>etc</w:t>
-      </w:r>
-      <w:r>
-        <w:rPr>
-          <w:rFonts w:ascii="Arial" w:hAnsi="Arial" w:cs="Arial"/>
-        </w:rPr>
-        <w:t xml:space="preserve">  </w:t>
-      </w:r>
+        <w:t xml:space="preserve">The variables may be declared as and when required and need not be declared at the start, but the variables </w:t>
+      </w:r>
+      <w:r>
+        <w:rPr>
+          <w:rFonts w:ascii="Arial" w:hAnsi="Arial" w:cs="Arial"/>
+        </w:rPr>
+        <w:t xml:space="preserve">must be </w:t>
+      </w:r>
+      <w:r>
+        <w:rPr>
+          <w:rFonts w:ascii="Arial" w:hAnsi="Arial" w:cs="Arial"/>
+        </w:rPr>
+        <w:t>initialized immediately after declaration.</w:t>
+      </w:r>
+    </w:p>
+    <w:p>
+      <w:pPr>
+        <w:jc w:val="both"/>
+        <w:rPr>
+          <w:rFonts w:ascii="Arial" w:hAnsi="Arial" w:cs="Arial"/>
+        </w:rPr>
+      </w:pPr>
+      <w:r>
+        <w:rPr>
+          <w:rFonts w:ascii="Arial" w:hAnsi="Arial" w:cs="Arial"/>
+        </w:rPr>
+        <w:t>Even though comments could follow a statement to add meaning to it, no executable statement should appear after the comment. Nevertheless, try to add meaning to the statement using appropriate method / variable / object name instead of using comments to explain the purpose of a method call / variable / object.</w:t>
+      </w:r>
+    </w:p>
+    <w:p>
+      <w:pPr>
+        <w:jc w:val="both"/>
+        <w:rPr>
+          <w:rFonts w:ascii="Arial" w:hAnsi="Arial" w:cs="Arial"/>
+          <w:b/>
+        </w:rPr>
+      </w:pPr>
+    </w:p>
+    <w:p>
+      <w:pPr>
+        <w:jc w:val="both"/>
+        <w:rPr>
+          <w:rFonts w:ascii="Arial" w:hAnsi="Arial" w:cs="Arial"/>
+          <w:b/>
+        </w:rPr>
+      </w:pPr>
+    </w:p>
+    <w:p>
+      <w:pPr>
+        <w:jc w:val="both"/>
+        <w:rPr>
+          <w:rFonts w:ascii="Arial" w:hAnsi="Arial" w:cs="Arial"/>
+          <w:b/>
+        </w:rPr>
+      </w:pPr>
       <w:bookmarkStart w:id="0" w:name="_GoBack"/>
       <w:bookmarkEnd w:id="0"/>
       <w:r>
         <w:rPr>
           <w:rFonts w:ascii="Arial" w:hAnsi="Arial" w:cs="Arial"/>
-        </w:rPr>
-        <w:t>{</w:t>
-      </w:r>
-    </w:p>
-    <w:p>
-      <w:pPr>
-        <w:jc w:val="both"/>
-        <w:rPr>
-          <w:rFonts w:ascii="Arial" w:hAnsi="Arial" w:cs="Arial"/>
-        </w:rPr>
-      </w:pPr>
-      <w:r>
-        <w:rPr>
-          <w:rFonts w:ascii="Arial" w:hAnsi="Arial" w:cs="Arial"/>
-        </w:rPr>
-        <w:t xml:space="preserve">&lt;tab space&gt; </w:t>
-      </w:r>
-      <w:r>
-        <w:rPr>
-          <w:rFonts w:ascii="Arial" w:hAnsi="Arial" w:cs="Arial"/>
-        </w:rPr>
-        <w:t>&lt;statement&gt;</w:t>
-      </w:r>
-    </w:p>
-    <w:p>
-      <w:pPr>
-        <w:jc w:val="both"/>
-        <w:rPr>
-          <w:rFonts w:ascii="Arial" w:hAnsi="Arial" w:cs="Arial"/>
           <w:b/>
         </w:rPr>
-      </w:pPr>
-      <w:r>
-        <w:rPr>
-          <w:rFonts w:ascii="Arial" w:hAnsi="Arial" w:cs="Arial"/>
-          <w:b/>
-        </w:rPr>
-        <w:t>:</w:t>
-      </w:r>
-    </w:p>
-    <w:p>
-      <w:pPr>
-        <w:jc w:val="both"/>
-        <w:rPr>
-          <w:rFonts w:ascii="Arial" w:hAnsi="Arial" w:cs="Arial"/>
-        </w:rPr>
-      </w:pPr>
-      <w:r>
-        <w:rPr>
-          <w:rFonts w:ascii="Arial" w:hAnsi="Arial" w:cs="Arial"/>
-        </w:rPr>
-        <w:t>}</w:t>
-      </w:r>
-    </w:p>
-    <w:p>
-      <w:pPr>
-        <w:jc w:val="both"/>
-        <w:rPr>
-          <w:rFonts w:ascii="Arial" w:hAnsi="Arial" w:cs="Arial"/>
-        </w:rPr>
-      </w:pPr>
-    </w:p>
-    <w:p>
-      <w:pPr>
-        <w:jc w:val="both"/>
-        <w:rPr>
-          <w:rFonts w:ascii="Arial" w:hAnsi="Arial" w:cs="Arial"/>
-        </w:rPr>
-      </w:pPr>
-      <w:r>
-        <w:rPr>
-          <w:rFonts w:ascii="Arial" w:hAnsi="Arial" w:cs="Arial"/>
-        </w:rPr>
-        <w:t>All the sub-block statements should be indent</w:t>
-      </w:r>
-      <w:r>
-        <w:rPr>
-          <w:rFonts w:ascii="Arial" w:hAnsi="Arial" w:cs="Arial"/>
-        </w:rPr>
-        <w:t>ed using a tab space.</w:t>
-      </w:r>
-    </w:p>
-    <w:p>
-      <w:pPr>
-        <w:jc w:val="both"/>
-        <w:rPr>
-          <w:rFonts w:ascii="Arial" w:hAnsi="Arial" w:cs="Arial"/>
-        </w:rPr>
-      </w:pPr>
-      <w:r>
-        <w:rPr>
-          <w:rFonts w:ascii="Arial" w:hAnsi="Arial" w:cs="Arial"/>
-        </w:rPr>
-        <w:t xml:space="preserve">If there is only 1 statement in the sub-block, it </w:t>
-      </w:r>
-      <w:r>
-        <w:rPr>
-          <w:rFonts w:ascii="Arial" w:hAnsi="Arial" w:cs="Arial"/>
-          <w:b/>
-        </w:rPr>
-        <w:t>need not</w:t>
-      </w:r>
-      <w:r>
-        <w:rPr>
-          <w:rFonts w:ascii="Arial" w:hAnsi="Arial" w:cs="Arial"/>
-        </w:rPr>
-        <w:t xml:space="preserve"> be enclosed within braces.</w:t>
-      </w:r>
-    </w:p>
-    <w:p>
-      <w:pPr>
-        <w:jc w:val="both"/>
-        <w:rPr>
-          <w:rFonts w:ascii="Arial" w:hAnsi="Arial" w:cs="Arial"/>
-        </w:rPr>
-      </w:pPr>
-      <w:r>
-        <w:rPr>
-          <w:rFonts w:ascii="Arial" w:hAnsi="Arial" w:cs="Arial"/>
-        </w:rPr>
-        <w:t>All the member method definitions are to be separated by</w:t>
-      </w:r>
-      <w:r>
-        <w:rPr>
-          <w:rFonts w:ascii="Arial" w:hAnsi="Arial" w:cs="Arial"/>
-        </w:rPr>
-        <w:t xml:space="preserve"> an</w:t>
-      </w:r>
-      <w:r>
-        <w:rPr>
-          <w:rFonts w:ascii="Arial" w:hAnsi="Arial" w:cs="Arial"/>
-        </w:rPr>
-        <w:t xml:space="preserve"> empty line.</w:t>
-      </w:r>
-    </w:p>
-    <w:p>
-      <w:pPr>
-        <w:jc w:val="both"/>
-        <w:rPr>
-          <w:rFonts w:ascii="Arial" w:hAnsi="Arial" w:cs="Arial"/>
-        </w:rPr>
-      </w:pPr>
-      <w:r>
-        <w:rPr>
-          <w:rFonts w:ascii="Arial" w:hAnsi="Arial" w:cs="Arial"/>
-        </w:rPr>
-        <w:t>The enum constants may be defined on the same line or optionally in separate lines using a line-break</w:t>
-      </w:r>
-      <w:r>
-        <w:rPr>
-          <w:rFonts w:ascii="Arial" w:hAnsi="Arial" w:cs="Arial"/>
-        </w:rPr>
-        <w:t xml:space="preserve"> depending on readability</w:t>
-      </w:r>
-      <w:r>
-        <w:rPr>
-          <w:rFonts w:ascii="Arial" w:hAnsi="Arial" w:cs="Arial"/>
-        </w:rPr>
-        <w:t>.</w:t>
-      </w:r>
-    </w:p>
-    <w:p>
-      <w:pPr>
-        <w:jc w:val="both"/>
-        <w:rPr>
-          <w:rFonts w:ascii="Arial" w:hAnsi="Arial" w:cs="Arial"/>
-        </w:rPr>
-      </w:pPr>
-      <w:r>
-        <w:rPr>
-          <w:rFonts w:ascii="Arial" w:hAnsi="Arial" w:cs="Arial"/>
-        </w:rPr>
-        <w:t xml:space="preserve">The variables may be declared as and when required and need not be declared at the start, but the variables </w:t>
-      </w:r>
-      <w:r>
-        <w:rPr>
-          <w:rFonts w:ascii="Arial" w:hAnsi="Arial" w:cs="Arial"/>
-        </w:rPr>
-        <w:t xml:space="preserve">must be </w:t>
-      </w:r>
-      <w:r>
-        <w:rPr>
-          <w:rFonts w:ascii="Arial" w:hAnsi="Arial" w:cs="Arial"/>
-        </w:rPr>
-        <w:t>initialized immediately after declaration.</w:t>
-      </w:r>
-    </w:p>
-    <w:p>
-      <w:pPr>
-        <w:jc w:val="both"/>
-        <w:rPr>
-          <w:rFonts w:ascii="Arial" w:hAnsi="Arial" w:cs="Arial"/>
-        </w:rPr>
-      </w:pPr>
-      <w:r>
-        <w:rPr>
-          <w:rFonts w:ascii="Arial" w:hAnsi="Arial" w:cs="Arial"/>
-        </w:rPr>
         <w:lastRenderedPageBreak/>
-        <w:t>Even though comments could follow a statement to add meaning to it, no executable statement should appear after the comment. Nevertheless, try to add meaning to the statement using appropriate method / variable / object name instead of using comments to explain the purpose of a method call / variable / object.</w:t>
-      </w:r>
-    </w:p>
-    <w:p>
-      <w:pPr>
-        <w:jc w:val="both"/>
-        <w:rPr>
-          <w:rFonts w:ascii="Arial" w:hAnsi="Arial" w:cs="Arial"/>
-        </w:rPr>
-      </w:pPr>
-      <w:r>
-        <w:rPr>
-          <w:rFonts w:ascii="Arial" w:hAnsi="Arial" w:cs="Arial"/>
-        </w:rPr>
-        <w:t>Long valued integer literals should use upper case ‘L’ suffix and not ‘l’ to avoid confusion with ‘1’.</w:t>
-      </w:r>
-    </w:p>
-    <w:p>
-      <w:pPr>
-        <w:jc w:val="both"/>
-        <w:rPr>
-          <w:rFonts w:ascii="Arial" w:hAnsi="Arial" w:cs="Arial"/>
-        </w:rPr>
-      </w:pPr>
-    </w:p>
-    <w:p>
-      <w:pPr>
-        <w:jc w:val="both"/>
-        <w:rPr>
-          <w:rFonts w:ascii="Arial" w:hAnsi="Arial" w:cs="Arial"/>
-          <w:b/>
-        </w:rPr>
-      </w:pPr>
-      <w:r>
-        <w:rPr>
-          <w:rFonts w:ascii="Arial" w:hAnsi="Arial" w:cs="Arial"/>
-          <w:b/>
-        </w:rPr>
         <w:t>Naming conventions:</w:t>
       </w:r>
     </w:p>
@@ -1079,26 +1051,22 @@
           <w:rStyle w:val="HTMLCode"/>
           <w:rFonts w:ascii="Arial" w:eastAsiaTheme="minorHAnsi" w:hAnsi="Arial" w:cs="Arial"/>
         </w:rPr>
-        <w:t>@param</w:t>
-      </w:r>
+        <w:t>@</w:t>
+      </w:r>
+      <w:proofErr w:type="spellStart"/>
       <w:r>
         <w:rPr>
           <w:rStyle w:val="HTMLCode"/>
           <w:rFonts w:ascii="Arial" w:eastAsiaTheme="minorHAnsi" w:hAnsi="Arial" w:cs="Arial"/>
         </w:rPr>
-        <w:t xml:space="preserve">, </w:t>
-      </w:r>
+        <w:t>param</w:t>
+      </w:r>
+      <w:proofErr w:type="spellEnd"/>
       <w:r>
         <w:rPr>
           <w:rStyle w:val="HTMLCode"/>
           <w:rFonts w:ascii="Arial" w:eastAsiaTheme="minorHAnsi" w:hAnsi="Arial" w:cs="Arial"/>
         </w:rPr>
-        <w:t>@return</w:t>
-      </w:r>
-      <w:r>
-        <w:rPr>
-          <w:rFonts w:ascii="Arial" w:hAnsi="Arial" w:cs="Arial"/>
-        </w:rPr>
         <w:t xml:space="preserve">, </w:t>
       </w:r>
       <w:r>
@@ -1106,20 +1074,33 @@
           <w:rStyle w:val="HTMLCode"/>
           <w:rFonts w:ascii="Arial" w:eastAsiaTheme="minorHAnsi" w:hAnsi="Arial" w:cs="Arial"/>
         </w:rPr>
-        <w:t>@throws</w:t>
+        <w:t>@return</w:t>
+      </w:r>
+      <w:r>
+        <w:rPr>
+          <w:rFonts w:ascii="Arial" w:hAnsi="Arial" w:cs="Arial"/>
+        </w:rPr>
+        <w:t xml:space="preserve">, </w:t>
       </w:r>
       <w:r>
         <w:rPr>
           <w:rStyle w:val="HTMLCode"/>
           <w:rFonts w:ascii="Arial" w:eastAsiaTheme="minorHAnsi" w:hAnsi="Arial" w:cs="Arial"/>
         </w:rPr>
-        <w:t xml:space="preserve">, </w:t>
+        <w:t>@throws</w:t>
       </w:r>
       <w:r>
         <w:rPr>
           <w:rStyle w:val="HTMLCode"/>
           <w:rFonts w:ascii="Arial" w:eastAsiaTheme="minorHAnsi" w:hAnsi="Arial" w:cs="Arial"/>
         </w:rPr>
+        <w:t xml:space="preserve">, </w:t>
+      </w:r>
+      <w:r>
+        <w:rPr>
+          <w:rStyle w:val="HTMLCode"/>
+          <w:rFonts w:ascii="Arial" w:eastAsiaTheme="minorHAnsi" w:hAnsi="Arial" w:cs="Arial"/>
+        </w:rPr>
         <w:t>@deprecated</w:t>
       </w:r>
       <w:r>
@@ -1136,11 +1117,19 @@
           <w:rFonts w:ascii="Arial" w:hAnsi="Arial" w:cs="Arial"/>
         </w:rPr>
       </w:pPr>
-      <w:r>
-        <w:rPr>
-          <w:rFonts w:ascii="Arial" w:hAnsi="Arial" w:cs="Arial"/>
-        </w:rPr>
-        <w:t>and these four types never appear with an empty description.</w:t>
+      <w:proofErr w:type="gramStart"/>
+      <w:r>
+        <w:rPr>
+          <w:rFonts w:ascii="Arial" w:hAnsi="Arial" w:cs="Arial"/>
+        </w:rPr>
+        <w:t>and</w:t>
+      </w:r>
+      <w:proofErr w:type="gramEnd"/>
+      <w:r>
+        <w:rPr>
+          <w:rFonts w:ascii="Arial" w:hAnsi="Arial" w:cs="Arial"/>
+        </w:rPr>
+        <w:t xml:space="preserve"> these four types never appear with an empty description.</w:t>
       </w:r>
     </w:p>
     <w:p>

</xml_diff>